<commit_message>
Modify: Project planning moidified to add more necessities.
</commit_message>
<xml_diff>
--- a/Planejamento API_Desafio_Go.docx
+++ b/Planejamento API_Desafio_Go.docx
@@ -407,6 +407,7 @@
         <w:tc>
           <w:tcPr>
             <w:tcW w:w="2672" w:type="dxa"/>
+            <w:shd w:val="clear" w:color="auto" w:fill="808080" w:themeFill="background1" w:themeFillShade="80"/>
           </w:tcPr>
           <w:p>
             <w:pPr>
@@ -414,7 +415,7 @@
               <w:rPr>
                 <w:b/>
                 <w:bCs/>
-                <w:color w:val="000000" w:themeColor="text1"/>
+                <w:color w:val="FFFFFF" w:themeColor="background1"/>
                 <w:lang w:val="en-US"/>
               </w:rPr>
             </w:pPr>
@@ -422,7 +423,7 @@
               <w:rPr>
                 <w:b/>
                 <w:bCs/>
-                <w:color w:val="000000" w:themeColor="text1"/>
+                <w:color w:val="FFFFFF" w:themeColor="background1"/>
                 <w:lang w:val="en-US"/>
               </w:rPr>
               <w:t>URL</w:t>
@@ -432,6 +433,7 @@
         <w:tc>
           <w:tcPr>
             <w:tcW w:w="1393" w:type="dxa"/>
+            <w:shd w:val="clear" w:color="auto" w:fill="808080" w:themeFill="background1" w:themeFillShade="80"/>
           </w:tcPr>
           <w:p>
             <w:pPr>
@@ -439,7 +441,7 @@
               <w:rPr>
                 <w:b/>
                 <w:bCs/>
-                <w:color w:val="000000" w:themeColor="text1"/>
+                <w:color w:val="FFFFFF" w:themeColor="background1"/>
                 <w:lang w:val="en-US"/>
               </w:rPr>
             </w:pPr>
@@ -447,7 +449,7 @@
               <w:rPr>
                 <w:b/>
                 <w:bCs/>
-                <w:color w:val="000000" w:themeColor="text1"/>
+                <w:color w:val="FFFFFF" w:themeColor="background1"/>
                 <w:lang w:val="en-US"/>
               </w:rPr>
               <w:t>MÉTODO</w:t>
@@ -457,6 +459,7 @@
         <w:tc>
           <w:tcPr>
             <w:tcW w:w="3160" w:type="dxa"/>
+            <w:shd w:val="clear" w:color="auto" w:fill="808080" w:themeFill="background1" w:themeFillShade="80"/>
           </w:tcPr>
           <w:p>
             <w:pPr>
@@ -464,7 +467,7 @@
               <w:rPr>
                 <w:b/>
                 <w:bCs/>
-                <w:color w:val="000000" w:themeColor="text1"/>
+                <w:color w:val="FFFFFF" w:themeColor="background1"/>
                 <w:lang w:val="en-US"/>
               </w:rPr>
             </w:pPr>
@@ -472,16 +475,17 @@
               <w:rPr>
                 <w:b/>
                 <w:bCs/>
-                <w:color w:val="000000" w:themeColor="text1"/>
-                <w:lang w:val="en-US"/>
-              </w:rPr>
-              <w:t>DESCRIÇÃO</w:t>
+                <w:color w:val="FFFFFF" w:themeColor="background1"/>
+                <w:lang w:val="en-US"/>
+              </w:rPr>
+              <w:t>INFORMAÇÃO</w:t>
             </w:r>
           </w:p>
         </w:tc>
         <w:tc>
           <w:tcPr>
             <w:tcW w:w="1269" w:type="dxa"/>
+            <w:shd w:val="clear" w:color="auto" w:fill="808080" w:themeFill="background1" w:themeFillShade="80"/>
           </w:tcPr>
           <w:p>
             <w:pPr>
@@ -489,7 +493,7 @@
               <w:rPr>
                 <w:b/>
                 <w:bCs/>
-                <w:color w:val="000000" w:themeColor="text1"/>
+                <w:color w:val="FFFFFF" w:themeColor="background1"/>
                 <w:lang w:val="en-US"/>
               </w:rPr>
             </w:pPr>
@@ -497,7 +501,7 @@
               <w:rPr>
                 <w:b/>
                 <w:bCs/>
-                <w:color w:val="000000" w:themeColor="text1"/>
+                <w:color w:val="FFFFFF" w:themeColor="background1"/>
                 <w:lang w:val="en-US"/>
               </w:rPr>
               <w:t>RESTRITA</w:t>
@@ -509,6 +513,7 @@
         <w:tc>
           <w:tcPr>
             <w:tcW w:w="2672" w:type="dxa"/>
+            <w:shd w:val="clear" w:color="auto" w:fill="2F5496" w:themeFill="accent1" w:themeFillShade="BF"/>
           </w:tcPr>
           <w:p>
             <w:pPr>
@@ -546,6 +551,7 @@
         <w:tc>
           <w:tcPr>
             <w:tcW w:w="1393" w:type="dxa"/>
+            <w:shd w:val="clear" w:color="auto" w:fill="2F5496" w:themeFill="accent1" w:themeFillShade="BF"/>
           </w:tcPr>
           <w:p>
             <w:pPr>
@@ -567,43 +573,27 @@
         <w:tc>
           <w:tcPr>
             <w:tcW w:w="3160" w:type="dxa"/>
-          </w:tcPr>
-          <w:p>
-            <w:pPr>
-              <w:jc w:val="center"/>
-              <w:rPr>
-                <w:color w:val="000000" w:themeColor="text1"/>
-              </w:rPr>
-            </w:pPr>
-            <w:r>
-              <w:rPr>
-                <w:color w:val="000000" w:themeColor="text1"/>
-              </w:rPr>
-              <w:t xml:space="preserve">Retornar </w:t>
-            </w:r>
-            <w:r>
-              <w:rPr>
-                <w:color w:val="000000" w:themeColor="text1"/>
-              </w:rPr>
-              <w:t>(</w:t>
-            </w:r>
-            <w:r>
-              <w:rPr>
-                <w:color w:val="000000" w:themeColor="text1"/>
-              </w:rPr>
-              <w:t>id e nome d</w:t>
-            </w:r>
-            <w:r>
-              <w:rPr>
-                <w:color w:val="000000" w:themeColor="text1"/>
-              </w:rPr>
-              <w:t>a prova)</w:t>
+            <w:shd w:val="clear" w:color="auto" w:fill="2F5496" w:themeFill="accent1" w:themeFillShade="BF"/>
+          </w:tcPr>
+          <w:p>
+            <w:pPr>
+              <w:jc w:val="center"/>
+              <w:rPr>
+                <w:color w:val="000000" w:themeColor="text1"/>
+              </w:rPr>
+            </w:pPr>
+            <w:r>
+              <w:rPr>
+                <w:color w:val="000000" w:themeColor="text1"/>
+              </w:rPr>
+              <w:t>Retornar (id e nome da prova)</w:t>
             </w:r>
           </w:p>
         </w:tc>
         <w:tc>
           <w:tcPr>
             <w:tcW w:w="1269" w:type="dxa"/>
+            <w:shd w:val="clear" w:color="auto" w:fill="2F5496" w:themeFill="accent1" w:themeFillShade="BF"/>
           </w:tcPr>
           <w:p>
             <w:pPr>
@@ -625,6 +615,7 @@
         <w:tc>
           <w:tcPr>
             <w:tcW w:w="2672" w:type="dxa"/>
+            <w:shd w:val="clear" w:color="auto" w:fill="2F5496" w:themeFill="accent1" w:themeFillShade="BF"/>
           </w:tcPr>
           <w:p>
             <w:pPr>
@@ -662,6 +653,7 @@
         <w:tc>
           <w:tcPr>
             <w:tcW w:w="1393" w:type="dxa"/>
+            <w:shd w:val="clear" w:color="auto" w:fill="2F5496" w:themeFill="accent1" w:themeFillShade="BF"/>
           </w:tcPr>
           <w:p>
             <w:pPr>
@@ -683,25 +675,45 @@
         <w:tc>
           <w:tcPr>
             <w:tcW w:w="3160" w:type="dxa"/>
-          </w:tcPr>
-          <w:p>
-            <w:pPr>
-              <w:jc w:val="center"/>
-              <w:rPr>
-                <w:color w:val="000000" w:themeColor="text1"/>
-              </w:rPr>
-            </w:pPr>
-            <w:r>
-              <w:rPr>
-                <w:color w:val="000000" w:themeColor="text1"/>
-              </w:rPr>
-              <w:t>Retorna (ID, Nome e Alternativas)</w:t>
+            <w:shd w:val="clear" w:color="auto" w:fill="2F5496" w:themeFill="accent1" w:themeFillShade="BF"/>
+          </w:tcPr>
+          <w:p>
+            <w:pPr>
+              <w:jc w:val="center"/>
+              <w:rPr>
+                <w:color w:val="000000" w:themeColor="text1"/>
+              </w:rPr>
+            </w:pPr>
+            <w:r>
+              <w:rPr>
+                <w:color w:val="000000" w:themeColor="text1"/>
+              </w:rPr>
+              <w:t>Retorna (ID, Nome</w:t>
+            </w:r>
+            <w:r>
+              <w:rPr>
+                <w:color w:val="000000" w:themeColor="text1"/>
+              </w:rPr>
+              <w:t xml:space="preserve">, </w:t>
+            </w:r>
+            <w:r>
+              <w:rPr>
+                <w:color w:val="000000" w:themeColor="text1"/>
+              </w:rPr>
+              <w:t>Alterna</w:t>
+            </w:r>
+            <w:r>
+              <w:rPr>
+                <w:color w:val="000000" w:themeColor="text1"/>
+              </w:rPr>
+              <w:t>tiva)</w:t>
             </w:r>
           </w:p>
         </w:tc>
         <w:tc>
           <w:tcPr>
             <w:tcW w:w="1269" w:type="dxa"/>
+            <w:shd w:val="clear" w:color="auto" w:fill="2F5496" w:themeFill="accent1" w:themeFillShade="BF"/>
           </w:tcPr>
           <w:p>
             <w:pPr>
@@ -723,6 +735,7 @@
         <w:tc>
           <w:tcPr>
             <w:tcW w:w="2672" w:type="dxa"/>
+            <w:shd w:val="clear" w:color="auto" w:fill="2F5496" w:themeFill="accent1" w:themeFillShade="BF"/>
           </w:tcPr>
           <w:p>
             <w:pPr>
@@ -760,6 +773,7 @@
         <w:tc>
           <w:tcPr>
             <w:tcW w:w="1393" w:type="dxa"/>
+            <w:shd w:val="clear" w:color="auto" w:fill="2F5496" w:themeFill="accent1" w:themeFillShade="BF"/>
           </w:tcPr>
           <w:p>
             <w:pPr>
@@ -781,6 +795,7 @@
         <w:tc>
           <w:tcPr>
             <w:tcW w:w="3160" w:type="dxa"/>
+            <w:shd w:val="clear" w:color="auto" w:fill="2F5496" w:themeFill="accent1" w:themeFillShade="BF"/>
           </w:tcPr>
           <w:p>
             <w:pPr>
@@ -800,6 +815,7 @@
         <w:tc>
           <w:tcPr>
             <w:tcW w:w="1269" w:type="dxa"/>
+            <w:shd w:val="clear" w:color="auto" w:fill="2F5496" w:themeFill="accent1" w:themeFillShade="BF"/>
           </w:tcPr>
           <w:p>
             <w:pPr>
@@ -821,6 +837,7 @@
         <w:tc>
           <w:tcPr>
             <w:tcW w:w="2672" w:type="dxa"/>
+            <w:shd w:val="clear" w:color="auto" w:fill="2F5496" w:themeFill="accent1" w:themeFillShade="BF"/>
           </w:tcPr>
           <w:p>
             <w:pPr>
@@ -858,6 +875,7 @@
         <w:tc>
           <w:tcPr>
             <w:tcW w:w="1393" w:type="dxa"/>
+            <w:shd w:val="clear" w:color="auto" w:fill="2F5496" w:themeFill="accent1" w:themeFillShade="BF"/>
           </w:tcPr>
           <w:p>
             <w:pPr>
@@ -879,6 +897,7 @@
         <w:tc>
           <w:tcPr>
             <w:tcW w:w="3160" w:type="dxa"/>
+            <w:shd w:val="clear" w:color="auto" w:fill="2F5496" w:themeFill="accent1" w:themeFillShade="BF"/>
           </w:tcPr>
           <w:p>
             <w:pPr>
@@ -898,6 +917,7 @@
         <w:tc>
           <w:tcPr>
             <w:tcW w:w="1269" w:type="dxa"/>
+            <w:shd w:val="clear" w:color="auto" w:fill="2F5496" w:themeFill="accent1" w:themeFillShade="BF"/>
           </w:tcPr>
           <w:p>
             <w:pPr>
@@ -919,6 +939,7 @@
         <w:tc>
           <w:tcPr>
             <w:tcW w:w="2672" w:type="dxa"/>
+            <w:shd w:val="clear" w:color="auto" w:fill="538135" w:themeFill="accent6" w:themeFillShade="BF"/>
           </w:tcPr>
           <w:p>
             <w:pPr>
@@ -956,6 +977,7 @@
         <w:tc>
           <w:tcPr>
             <w:tcW w:w="1393" w:type="dxa"/>
+            <w:shd w:val="clear" w:color="auto" w:fill="538135" w:themeFill="accent6" w:themeFillShade="BF"/>
           </w:tcPr>
           <w:p>
             <w:pPr>
@@ -977,6 +999,7 @@
         <w:tc>
           <w:tcPr>
             <w:tcW w:w="3160" w:type="dxa"/>
+            <w:shd w:val="clear" w:color="auto" w:fill="538135" w:themeFill="accent6" w:themeFillShade="BF"/>
           </w:tcPr>
           <w:p>
             <w:pPr>
@@ -996,6 +1019,7 @@
         <w:tc>
           <w:tcPr>
             <w:tcW w:w="1269" w:type="dxa"/>
+            <w:shd w:val="clear" w:color="auto" w:fill="538135" w:themeFill="accent6" w:themeFillShade="BF"/>
           </w:tcPr>
           <w:p>
             <w:pPr>
@@ -1017,6 +1041,7 @@
         <w:tc>
           <w:tcPr>
             <w:tcW w:w="2672" w:type="dxa"/>
+            <w:shd w:val="clear" w:color="auto" w:fill="538135" w:themeFill="accent6" w:themeFillShade="BF"/>
           </w:tcPr>
           <w:p>
             <w:pPr>
@@ -1047,13 +1072,14 @@
                 <w:color w:val="000000" w:themeColor="text1"/>
                 <w:lang w:val="en-US"/>
               </w:rPr>
-              <w:t>/v1/students</w:t>
+              <w:t>/v1/response</w:t>
             </w:r>
           </w:p>
         </w:tc>
         <w:tc>
           <w:tcPr>
             <w:tcW w:w="1393" w:type="dxa"/>
+            <w:shd w:val="clear" w:color="auto" w:fill="538135" w:themeFill="accent6" w:themeFillShade="BF"/>
           </w:tcPr>
           <w:p>
             <w:pPr>
@@ -1075,38 +1101,40 @@
         <w:tc>
           <w:tcPr>
             <w:tcW w:w="3160" w:type="dxa"/>
-          </w:tcPr>
-          <w:p>
-            <w:pPr>
-              <w:jc w:val="center"/>
-              <w:rPr>
-                <w:color w:val="000000" w:themeColor="text1"/>
-              </w:rPr>
-            </w:pPr>
-            <w:r>
-              <w:rPr>
-                <w:color w:val="000000" w:themeColor="text1"/>
-              </w:rPr>
-              <w:t>Retornar todos os alunos</w:t>
+            <w:shd w:val="clear" w:color="auto" w:fill="538135" w:themeFill="accent6" w:themeFillShade="BF"/>
+          </w:tcPr>
+          <w:p>
+            <w:pPr>
+              <w:jc w:val="center"/>
+              <w:rPr>
+                <w:color w:val="000000" w:themeColor="text1"/>
+              </w:rPr>
+            </w:pPr>
+            <w:r>
+              <w:rPr>
+                <w:color w:val="000000" w:themeColor="text1"/>
+              </w:rPr>
+              <w:t>Retornar (resposta, nota)</w:t>
             </w:r>
           </w:p>
         </w:tc>
         <w:tc>
           <w:tcPr>
             <w:tcW w:w="1269" w:type="dxa"/>
-          </w:tcPr>
-          <w:p>
-            <w:pPr>
-              <w:jc w:val="center"/>
-              <w:rPr>
-                <w:color w:val="000000" w:themeColor="text1"/>
-              </w:rPr>
-            </w:pPr>
-            <w:r>
-              <w:rPr>
-                <w:color w:val="000000" w:themeColor="text1"/>
-              </w:rPr>
-              <w:t>Sim</w:t>
+            <w:shd w:val="clear" w:color="auto" w:fill="538135" w:themeFill="accent6" w:themeFillShade="BF"/>
+          </w:tcPr>
+          <w:p>
+            <w:pPr>
+              <w:jc w:val="center"/>
+              <w:rPr>
+                <w:color w:val="000000" w:themeColor="text1"/>
+              </w:rPr>
+            </w:pPr>
+            <w:r>
+              <w:rPr>
+                <w:color w:val="000000" w:themeColor="text1"/>
+              </w:rPr>
+              <w:t>Não</w:t>
             </w:r>
           </w:p>
         </w:tc>
@@ -1115,6 +1143,7 @@
         <w:tc>
           <w:tcPr>
             <w:tcW w:w="2672" w:type="dxa"/>
+            <w:shd w:val="clear" w:color="auto" w:fill="538135" w:themeFill="accent6" w:themeFillShade="BF"/>
           </w:tcPr>
           <w:p>
             <w:pPr>
@@ -1145,6 +1174,210 @@
                 <w:color w:val="000000" w:themeColor="text1"/>
                 <w:lang w:val="en-US"/>
               </w:rPr>
+              <w:t>/v1/response</w:t>
+            </w:r>
+          </w:p>
+        </w:tc>
+        <w:tc>
+          <w:tcPr>
+            <w:tcW w:w="1393" w:type="dxa"/>
+            <w:shd w:val="clear" w:color="auto" w:fill="538135" w:themeFill="accent6" w:themeFillShade="BF"/>
+          </w:tcPr>
+          <w:p>
+            <w:pPr>
+              <w:jc w:val="center"/>
+              <w:rPr>
+                <w:color w:val="000000" w:themeColor="text1"/>
+                <w:lang w:val="en-US"/>
+              </w:rPr>
+            </w:pPr>
+            <w:r>
+              <w:rPr>
+                <w:color w:val="000000" w:themeColor="text1"/>
+                <w:lang w:val="en-US"/>
+              </w:rPr>
+              <w:t>DELETE</w:t>
+            </w:r>
+          </w:p>
+        </w:tc>
+        <w:tc>
+          <w:tcPr>
+            <w:tcW w:w="3160" w:type="dxa"/>
+            <w:shd w:val="clear" w:color="auto" w:fill="538135" w:themeFill="accent6" w:themeFillShade="BF"/>
+          </w:tcPr>
+          <w:p>
+            <w:pPr>
+              <w:jc w:val="center"/>
+              <w:rPr>
+                <w:color w:val="000000" w:themeColor="text1"/>
+              </w:rPr>
+            </w:pPr>
+            <w:r>
+              <w:rPr>
+                <w:color w:val="000000" w:themeColor="text1"/>
+              </w:rPr>
+              <w:t>Remover resposta</w:t>
+            </w:r>
+          </w:p>
+        </w:tc>
+        <w:tc>
+          <w:tcPr>
+            <w:tcW w:w="1269" w:type="dxa"/>
+            <w:shd w:val="clear" w:color="auto" w:fill="538135" w:themeFill="accent6" w:themeFillShade="BF"/>
+          </w:tcPr>
+          <w:p>
+            <w:pPr>
+              <w:jc w:val="center"/>
+              <w:rPr>
+                <w:color w:val="000000" w:themeColor="text1"/>
+              </w:rPr>
+            </w:pPr>
+            <w:r>
+              <w:rPr>
+                <w:color w:val="000000" w:themeColor="text1"/>
+              </w:rPr>
+              <w:t>Sim</w:t>
+            </w:r>
+          </w:p>
+        </w:tc>
+      </w:tr>
+      <w:tr>
+        <w:tc>
+          <w:tcPr>
+            <w:tcW w:w="2672" w:type="dxa"/>
+            <w:shd w:val="clear" w:color="auto" w:fill="BF8F00" w:themeFill="accent4" w:themeFillShade="BF"/>
+          </w:tcPr>
+          <w:p>
+            <w:pPr>
+              <w:jc w:val="center"/>
+              <w:rPr>
+                <w:color w:val="000000" w:themeColor="text1"/>
+                <w:lang w:val="en-US"/>
+              </w:rPr>
+            </w:pPr>
+            <w:r>
+              <w:rPr>
+                <w:color w:val="000000" w:themeColor="text1"/>
+                <w:lang w:val="en-US"/>
+              </w:rPr>
+              <w:t>/</w:t>
+            </w:r>
+            <w:proofErr w:type="spellStart"/>
+            <w:r>
+              <w:rPr>
+                <w:color w:val="000000" w:themeColor="text1"/>
+                <w:lang w:val="en-US"/>
+              </w:rPr>
+              <w:t>api</w:t>
+            </w:r>
+            <w:proofErr w:type="spellEnd"/>
+            <w:r>
+              <w:rPr>
+                <w:color w:val="000000" w:themeColor="text1"/>
+                <w:lang w:val="en-US"/>
+              </w:rPr>
+              <w:t>/v1/students</w:t>
+            </w:r>
+          </w:p>
+        </w:tc>
+        <w:tc>
+          <w:tcPr>
+            <w:tcW w:w="1393" w:type="dxa"/>
+            <w:shd w:val="clear" w:color="auto" w:fill="BF8F00" w:themeFill="accent4" w:themeFillShade="BF"/>
+          </w:tcPr>
+          <w:p>
+            <w:pPr>
+              <w:jc w:val="center"/>
+              <w:rPr>
+                <w:color w:val="000000" w:themeColor="text1"/>
+                <w:lang w:val="en-US"/>
+              </w:rPr>
+            </w:pPr>
+            <w:r>
+              <w:rPr>
+                <w:color w:val="000000" w:themeColor="text1"/>
+                <w:lang w:val="en-US"/>
+              </w:rPr>
+              <w:t>GET</w:t>
+            </w:r>
+          </w:p>
+        </w:tc>
+        <w:tc>
+          <w:tcPr>
+            <w:tcW w:w="3160" w:type="dxa"/>
+            <w:shd w:val="clear" w:color="auto" w:fill="BF8F00" w:themeFill="accent4" w:themeFillShade="BF"/>
+          </w:tcPr>
+          <w:p>
+            <w:pPr>
+              <w:jc w:val="center"/>
+              <w:rPr>
+                <w:color w:val="000000" w:themeColor="text1"/>
+              </w:rPr>
+            </w:pPr>
+            <w:r>
+              <w:rPr>
+                <w:color w:val="000000" w:themeColor="text1"/>
+              </w:rPr>
+              <w:t>Retornar todos os alunos</w:t>
+            </w:r>
+          </w:p>
+        </w:tc>
+        <w:tc>
+          <w:tcPr>
+            <w:tcW w:w="1269" w:type="dxa"/>
+            <w:shd w:val="clear" w:color="auto" w:fill="BF8F00" w:themeFill="accent4" w:themeFillShade="BF"/>
+          </w:tcPr>
+          <w:p>
+            <w:pPr>
+              <w:jc w:val="center"/>
+              <w:rPr>
+                <w:color w:val="000000" w:themeColor="text1"/>
+              </w:rPr>
+            </w:pPr>
+            <w:r>
+              <w:rPr>
+                <w:color w:val="000000" w:themeColor="text1"/>
+              </w:rPr>
+              <w:t>Sim</w:t>
+            </w:r>
+          </w:p>
+        </w:tc>
+      </w:tr>
+      <w:tr>
+        <w:tc>
+          <w:tcPr>
+            <w:tcW w:w="2672" w:type="dxa"/>
+            <w:shd w:val="clear" w:color="auto" w:fill="BF8F00" w:themeFill="accent4" w:themeFillShade="BF"/>
+          </w:tcPr>
+          <w:p>
+            <w:pPr>
+              <w:jc w:val="center"/>
+              <w:rPr>
+                <w:color w:val="000000" w:themeColor="text1"/>
+                <w:lang w:val="en-US"/>
+              </w:rPr>
+            </w:pPr>
+            <w:r>
+              <w:rPr>
+                <w:color w:val="000000" w:themeColor="text1"/>
+                <w:lang w:val="en-US"/>
+              </w:rPr>
+              <w:t>/</w:t>
+            </w:r>
+            <w:proofErr w:type="spellStart"/>
+            <w:r>
+              <w:rPr>
+                <w:color w:val="000000" w:themeColor="text1"/>
+                <w:lang w:val="en-US"/>
+              </w:rPr>
+              <w:t>api</w:t>
+            </w:r>
+            <w:proofErr w:type="spellEnd"/>
+            <w:r>
+              <w:rPr>
+                <w:color w:val="000000" w:themeColor="text1"/>
+                <w:lang w:val="en-US"/>
+              </w:rPr>
               <w:t>/v1/student</w:t>
             </w:r>
           </w:p>
@@ -1152,6 +1385,7 @@
         <w:tc>
           <w:tcPr>
             <w:tcW w:w="1393" w:type="dxa"/>
+            <w:shd w:val="clear" w:color="auto" w:fill="BF8F00" w:themeFill="accent4" w:themeFillShade="BF"/>
           </w:tcPr>
           <w:p>
             <w:pPr>
@@ -1173,6 +1407,7 @@
         <w:tc>
           <w:tcPr>
             <w:tcW w:w="3160" w:type="dxa"/>
+            <w:shd w:val="clear" w:color="auto" w:fill="BF8F00" w:themeFill="accent4" w:themeFillShade="BF"/>
           </w:tcPr>
           <w:p>
             <w:pPr>
@@ -1192,6 +1427,109 @@
         <w:tc>
           <w:tcPr>
             <w:tcW w:w="1269" w:type="dxa"/>
+            <w:shd w:val="clear" w:color="auto" w:fill="BF8F00" w:themeFill="accent4" w:themeFillShade="BF"/>
+          </w:tcPr>
+          <w:p>
+            <w:pPr>
+              <w:jc w:val="center"/>
+              <w:rPr>
+                <w:color w:val="000000" w:themeColor="text1"/>
+              </w:rPr>
+            </w:pPr>
+            <w:r>
+              <w:rPr>
+                <w:color w:val="000000" w:themeColor="text1"/>
+              </w:rPr>
+              <w:t>Sim</w:t>
+            </w:r>
+          </w:p>
+        </w:tc>
+      </w:tr>
+      <w:tr>
+        <w:tc>
+          <w:tcPr>
+            <w:tcW w:w="2672" w:type="dxa"/>
+            <w:shd w:val="clear" w:color="auto" w:fill="BF8F00" w:themeFill="accent4" w:themeFillShade="BF"/>
+          </w:tcPr>
+          <w:p>
+            <w:pPr>
+              <w:jc w:val="center"/>
+              <w:rPr>
+                <w:color w:val="000000" w:themeColor="text1"/>
+                <w:lang w:val="en-US"/>
+              </w:rPr>
+            </w:pPr>
+            <w:r>
+              <w:rPr>
+                <w:color w:val="000000" w:themeColor="text1"/>
+                <w:lang w:val="en-US"/>
+              </w:rPr>
+              <w:t>/</w:t>
+            </w:r>
+            <w:proofErr w:type="spellStart"/>
+            <w:r>
+              <w:rPr>
+                <w:color w:val="000000" w:themeColor="text1"/>
+                <w:lang w:val="en-US"/>
+              </w:rPr>
+              <w:t>api</w:t>
+            </w:r>
+            <w:proofErr w:type="spellEnd"/>
+            <w:r>
+              <w:rPr>
+                <w:color w:val="000000" w:themeColor="text1"/>
+                <w:lang w:val="en-US"/>
+              </w:rPr>
+              <w:t>/v1/delete</w:t>
+            </w:r>
+          </w:p>
+        </w:tc>
+        <w:tc>
+          <w:tcPr>
+            <w:tcW w:w="1393" w:type="dxa"/>
+            <w:shd w:val="clear" w:color="auto" w:fill="BF8F00" w:themeFill="accent4" w:themeFillShade="BF"/>
+          </w:tcPr>
+          <w:p>
+            <w:pPr>
+              <w:jc w:val="center"/>
+              <w:rPr>
+                <w:color w:val="000000" w:themeColor="text1"/>
+                <w:lang w:val="en-US"/>
+              </w:rPr>
+            </w:pPr>
+            <w:r>
+              <w:rPr>
+                <w:color w:val="000000" w:themeColor="text1"/>
+                <w:lang w:val="en-US"/>
+              </w:rPr>
+              <w:t>DELETE</w:t>
+            </w:r>
+          </w:p>
+        </w:tc>
+        <w:tc>
+          <w:tcPr>
+            <w:tcW w:w="3160" w:type="dxa"/>
+            <w:shd w:val="clear" w:color="auto" w:fill="BF8F00" w:themeFill="accent4" w:themeFillShade="BF"/>
+          </w:tcPr>
+          <w:p>
+            <w:pPr>
+              <w:jc w:val="center"/>
+              <w:rPr>
+                <w:color w:val="000000" w:themeColor="text1"/>
+              </w:rPr>
+            </w:pPr>
+            <w:r>
+              <w:rPr>
+                <w:color w:val="000000" w:themeColor="text1"/>
+              </w:rPr>
+              <w:t>Deletar aluno</w:t>
+            </w:r>
+          </w:p>
+        </w:tc>
+        <w:tc>
+          <w:tcPr>
+            <w:tcW w:w="1269" w:type="dxa"/>
+            <w:shd w:val="clear" w:color="auto" w:fill="BF8F00" w:themeFill="accent4" w:themeFillShade="BF"/>
           </w:tcPr>
           <w:p>
             <w:pPr>
@@ -1213,9 +1551,36 @@
     <w:p>
       <w:pPr>
         <w:rPr>
-          <w:color w:val="538135" w:themeColor="accent6" w:themeShade="BF"/>
-        </w:rPr>
-      </w:pPr>
+          <w:b/>
+          <w:bCs/>
+          <w:color w:val="000000" w:themeColor="text1"/>
+          <w:sz w:val="32"/>
+          <w:szCs w:val="32"/>
+          <w:lang w:val="en-US"/>
+        </w:rPr>
+      </w:pPr>
+      <w:r>
+        <w:rPr>
+          <w:b/>
+          <w:bCs/>
+          <w:color w:val="000000" w:themeColor="text1"/>
+          <w:sz w:val="32"/>
+          <w:szCs w:val="32"/>
+          <w:lang w:val="en-US"/>
+        </w:rPr>
+        <w:t>E</w:t>
+      </w:r>
+      <w:r>
+        <w:rPr>
+          <w:b/>
+          <w:bCs/>
+          <w:color w:val="000000" w:themeColor="text1"/>
+          <w:sz w:val="32"/>
+          <w:szCs w:val="32"/>
+          <w:lang w:val="en-US"/>
+        </w:rPr>
+        <w:t>:</w:t>
+      </w:r>
     </w:p>
     <w:p>
       <w:pPr>
@@ -1347,6 +1712,7 @@
           <w:sz w:val="24"/>
           <w:szCs w:val="24"/>
         </w:rPr>
+        <w:lastRenderedPageBreak/>
         <w:t>Essa prova poderá ter de 1 a 20 questões e todas são de múltipla escolha.</w:t>
       </w:r>
     </w:p>
@@ -1366,707 +1732,707 @@
           <w:sz w:val="24"/>
           <w:szCs w:val="24"/>
         </w:rPr>
+        <w:t>Cada prova deverá ser salva com um id (que pode ser gerado pelo banco).</w:t>
+      </w:r>
+    </w:p>
+    <w:p>
+      <w:pPr>
+        <w:rPr>
+          <w:rFonts w:cstheme="minorHAnsi"/>
+          <w:color w:val="000000" w:themeColor="text1"/>
+          <w:sz w:val="24"/>
+          <w:szCs w:val="24"/>
+        </w:rPr>
+      </w:pPr>
+      <w:r>
+        <w:rPr>
+          <w:rFonts w:cstheme="minorHAnsi"/>
+          <w:color w:val="000000" w:themeColor="text1"/>
+          <w:sz w:val="24"/>
+          <w:szCs w:val="24"/>
+        </w:rPr>
+        <w:t>Não será possível alterar uma prova depois de salva.</w:t>
+      </w:r>
+    </w:p>
+    <w:p>
+      <w:pPr>
+        <w:rPr>
+          <w:rFonts w:cstheme="minorHAnsi"/>
+          <w:color w:val="000000" w:themeColor="text1"/>
+          <w:sz w:val="24"/>
+          <w:szCs w:val="24"/>
+        </w:rPr>
+      </w:pPr>
+      <w:r>
+        <w:rPr>
+          <w:rFonts w:cstheme="minorHAnsi"/>
+          <w:color w:val="000000" w:themeColor="text1"/>
+          <w:sz w:val="24"/>
+          <w:szCs w:val="24"/>
+        </w:rPr>
+        <w:t>Deve-se ter em banco todos os alunos que estão matriculados na escola.</w:t>
+      </w:r>
+    </w:p>
+    <w:p>
+      <w:pPr>
+        <w:rPr>
+          <w:rFonts w:cstheme="minorHAnsi"/>
+          <w:color w:val="000000" w:themeColor="text1"/>
+          <w:sz w:val="24"/>
+          <w:szCs w:val="24"/>
+        </w:rPr>
+      </w:pPr>
+      <w:r>
+        <w:rPr>
+          <w:rFonts w:cstheme="minorHAnsi"/>
+          <w:color w:val="000000" w:themeColor="text1"/>
+          <w:sz w:val="24"/>
+          <w:szCs w:val="24"/>
+        </w:rPr>
+        <w:t>Apenas alunos que estão matriculados poderão fazer as provas.</w:t>
+      </w:r>
+    </w:p>
+    <w:p>
+      <w:pPr>
+        <w:rPr>
+          <w:rFonts w:cstheme="minorHAnsi"/>
+          <w:color w:val="000000" w:themeColor="text1"/>
+          <w:sz w:val="24"/>
+          <w:szCs w:val="24"/>
+        </w:rPr>
+      </w:pPr>
+    </w:p>
+    <w:p>
+      <w:pPr>
+        <w:rPr>
+          <w:rFonts w:cstheme="minorHAnsi"/>
+          <w:color w:val="000000" w:themeColor="text1"/>
+          <w:sz w:val="24"/>
+          <w:szCs w:val="24"/>
+        </w:rPr>
+      </w:pPr>
+      <w:r>
+        <w:rPr>
+          <w:rFonts w:cstheme="minorHAnsi"/>
+          <w:color w:val="000000" w:themeColor="text1"/>
+          <w:sz w:val="24"/>
+          <w:szCs w:val="24"/>
+        </w:rPr>
+        <w:t>Rotas Escola:</w:t>
+      </w:r>
+    </w:p>
+    <w:p>
+      <w:pPr>
+        <w:rPr>
+          <w:rFonts w:cstheme="minorHAnsi"/>
+          <w:color w:val="000000" w:themeColor="text1"/>
+          <w:sz w:val="24"/>
+          <w:szCs w:val="24"/>
+        </w:rPr>
+      </w:pPr>
+      <w:r>
+        <w:rPr>
+          <w:rFonts w:cstheme="minorHAnsi"/>
+          <w:color w:val="000000" w:themeColor="text1"/>
+          <w:sz w:val="24"/>
+          <w:szCs w:val="24"/>
+        </w:rPr>
+        <w:t>Para acessar cada uma das rotas, a escola deve usar uma chave de acesso.</w:t>
+      </w:r>
+    </w:p>
+    <w:p>
+      <w:pPr>
+        <w:rPr>
+          <w:rFonts w:cstheme="minorHAnsi"/>
+          <w:color w:val="000000" w:themeColor="text1"/>
+          <w:sz w:val="24"/>
+          <w:szCs w:val="24"/>
+        </w:rPr>
+      </w:pPr>
+      <w:r>
+        <w:rPr>
+          <w:rFonts w:cstheme="minorHAnsi"/>
+          <w:color w:val="000000" w:themeColor="text1"/>
+          <w:sz w:val="24"/>
+          <w:szCs w:val="24"/>
+          <w:highlight w:val="yellow"/>
+        </w:rPr>
+        <w:t xml:space="preserve">Ter </w:t>
+      </w:r>
+      <w:proofErr w:type="gramStart"/>
+      <w:r>
+        <w:rPr>
+          <w:rFonts w:cstheme="minorHAnsi"/>
+          <w:color w:val="000000" w:themeColor="text1"/>
+          <w:sz w:val="24"/>
+          <w:szCs w:val="24"/>
+          <w:highlight w:val="yellow"/>
+        </w:rPr>
+        <w:t>um rota</w:t>
+      </w:r>
+      <w:proofErr w:type="gramEnd"/>
+      <w:r>
+        <w:rPr>
+          <w:rFonts w:cstheme="minorHAnsi"/>
+          <w:color w:val="000000" w:themeColor="text1"/>
+          <w:sz w:val="24"/>
+          <w:szCs w:val="24"/>
+          <w:highlight w:val="yellow"/>
+        </w:rPr>
+        <w:t xml:space="preserve"> para conseguir listar todos os alunos matriculados.</w:t>
+      </w:r>
+    </w:p>
+    <w:p>
+      <w:pPr>
+        <w:rPr>
+          <w:rFonts w:cstheme="minorHAnsi"/>
+          <w:color w:val="000000" w:themeColor="text1"/>
+          <w:sz w:val="24"/>
+          <w:szCs w:val="24"/>
+        </w:rPr>
+      </w:pPr>
+      <w:r>
+        <w:rPr>
+          <w:rFonts w:cstheme="minorHAnsi"/>
+          <w:color w:val="000000" w:themeColor="text1"/>
+          <w:sz w:val="24"/>
+          <w:szCs w:val="24"/>
+          <w:highlight w:val="yellow"/>
+        </w:rPr>
+        <w:t>Terá uma rota onde será possível criar a prova.</w:t>
+      </w:r>
+      <w:r>
+        <w:rPr>
+          <w:rFonts w:cstheme="minorHAnsi"/>
+          <w:color w:val="000000" w:themeColor="text1"/>
+          <w:sz w:val="24"/>
+          <w:szCs w:val="24"/>
+        </w:rPr>
+        <w:t xml:space="preserve"> O usuário deverá entrar com um </w:t>
+      </w:r>
+      <w:proofErr w:type="spellStart"/>
+      <w:r>
+        <w:rPr>
+          <w:rFonts w:cstheme="minorHAnsi"/>
+          <w:color w:val="000000" w:themeColor="text1"/>
+          <w:sz w:val="24"/>
+          <w:szCs w:val="24"/>
+        </w:rPr>
+        <w:t>json</w:t>
+      </w:r>
+      <w:proofErr w:type="spellEnd"/>
+      <w:r>
+        <w:rPr>
+          <w:rFonts w:cstheme="minorHAnsi"/>
+          <w:color w:val="000000" w:themeColor="text1"/>
+          <w:sz w:val="24"/>
+          <w:szCs w:val="24"/>
+        </w:rPr>
+        <w:t xml:space="preserve"> contendo Nome da prova, número da questão, resposta correta da questão, peso da questão e alternativas da questão.</w:t>
+      </w:r>
+    </w:p>
+    <w:p>
+      <w:pPr>
+        <w:rPr>
+          <w:rFonts w:cstheme="minorHAnsi"/>
+          <w:color w:val="000000" w:themeColor="text1"/>
+          <w:sz w:val="24"/>
+          <w:szCs w:val="24"/>
+        </w:rPr>
+      </w:pPr>
+      <w:proofErr w:type="spellStart"/>
+      <w:r>
+        <w:rPr>
+          <w:rFonts w:cstheme="minorHAnsi"/>
+          <w:color w:val="000000" w:themeColor="text1"/>
+          <w:sz w:val="24"/>
+          <w:szCs w:val="24"/>
+        </w:rPr>
+        <w:t>Ex</w:t>
+      </w:r>
+      <w:proofErr w:type="spellEnd"/>
+      <w:r>
+        <w:rPr>
+          <w:rFonts w:cstheme="minorHAnsi"/>
+          <w:color w:val="000000" w:themeColor="text1"/>
+          <w:sz w:val="24"/>
+          <w:szCs w:val="24"/>
+        </w:rPr>
+        <w:t>: {</w:t>
+      </w:r>
+    </w:p>
+    <w:p>
+      <w:pPr>
+        <w:rPr>
+          <w:rFonts w:cstheme="minorHAnsi"/>
+          <w:color w:val="000000" w:themeColor="text1"/>
+          <w:sz w:val="24"/>
+          <w:szCs w:val="24"/>
+        </w:rPr>
+      </w:pPr>
+      <w:r>
+        <w:rPr>
+          <w:rFonts w:cstheme="minorHAnsi"/>
+          <w:color w:val="000000" w:themeColor="text1"/>
+          <w:sz w:val="24"/>
+          <w:szCs w:val="24"/>
+        </w:rPr>
+        <w:tab/>
+        <w:t>"</w:t>
+      </w:r>
+      <w:proofErr w:type="spellStart"/>
+      <w:r>
+        <w:rPr>
+          <w:rFonts w:cstheme="minorHAnsi"/>
+          <w:color w:val="000000" w:themeColor="text1"/>
+          <w:sz w:val="24"/>
+          <w:szCs w:val="24"/>
+        </w:rPr>
+        <w:t>Nome":"Ciências</w:t>
+      </w:r>
+      <w:proofErr w:type="spellEnd"/>
+      <w:r>
+        <w:rPr>
+          <w:rFonts w:cstheme="minorHAnsi"/>
+          <w:color w:val="000000" w:themeColor="text1"/>
+          <w:sz w:val="24"/>
+          <w:szCs w:val="24"/>
+        </w:rPr>
+        <w:t xml:space="preserve"> - Reprodução humana", </w:t>
+      </w:r>
+    </w:p>
+    <w:p>
+      <w:pPr>
+        <w:rPr>
+          <w:rFonts w:cstheme="minorHAnsi"/>
+          <w:color w:val="000000" w:themeColor="text1"/>
+          <w:sz w:val="24"/>
+          <w:szCs w:val="24"/>
+        </w:rPr>
+      </w:pPr>
+      <w:r>
+        <w:rPr>
+          <w:rFonts w:cstheme="minorHAnsi"/>
+          <w:color w:val="000000" w:themeColor="text1"/>
+          <w:sz w:val="24"/>
+          <w:szCs w:val="24"/>
+        </w:rPr>
+        <w:tab/>
+        <w:t>"1"</w:t>
+      </w:r>
+      <w:proofErr w:type="gramStart"/>
+      <w:r>
+        <w:rPr>
+          <w:rFonts w:cstheme="minorHAnsi"/>
+          <w:color w:val="000000" w:themeColor="text1"/>
+          <w:sz w:val="24"/>
+          <w:szCs w:val="24"/>
+        </w:rPr>
+        <w:t>:{</w:t>
+      </w:r>
+      <w:proofErr w:type="gramEnd"/>
+    </w:p>
+    <w:p>
+      <w:pPr>
+        <w:rPr>
+          <w:rFonts w:cstheme="minorHAnsi"/>
+          <w:color w:val="000000" w:themeColor="text1"/>
+          <w:sz w:val="24"/>
+          <w:szCs w:val="24"/>
+        </w:rPr>
+      </w:pPr>
+      <w:r>
+        <w:rPr>
+          <w:rFonts w:cstheme="minorHAnsi"/>
+          <w:color w:val="000000" w:themeColor="text1"/>
+          <w:sz w:val="24"/>
+          <w:szCs w:val="24"/>
+        </w:rPr>
+        <w:tab/>
+      </w:r>
+      <w:r>
+        <w:rPr>
+          <w:rFonts w:cstheme="minorHAnsi"/>
+          <w:color w:val="000000" w:themeColor="text1"/>
+          <w:sz w:val="24"/>
+          <w:szCs w:val="24"/>
+        </w:rPr>
+        <w:tab/>
+        <w:t>"Alternativas"</w:t>
+      </w:r>
+      <w:proofErr w:type="gramStart"/>
+      <w:r>
+        <w:rPr>
+          <w:rFonts w:cstheme="minorHAnsi"/>
+          <w:color w:val="000000" w:themeColor="text1"/>
+          <w:sz w:val="24"/>
+          <w:szCs w:val="24"/>
+        </w:rPr>
+        <w:t>:[</w:t>
+      </w:r>
+      <w:proofErr w:type="gramEnd"/>
+      <w:r>
+        <w:rPr>
+          <w:rFonts w:cstheme="minorHAnsi"/>
+          <w:color w:val="000000" w:themeColor="text1"/>
+          <w:sz w:val="24"/>
+          <w:szCs w:val="24"/>
+        </w:rPr>
+        <w:t>"A", "B", "C"]</w:t>
+      </w:r>
+    </w:p>
+    <w:p>
+      <w:pPr>
+        <w:rPr>
+          <w:rFonts w:cstheme="minorHAnsi"/>
+          <w:color w:val="000000" w:themeColor="text1"/>
+          <w:sz w:val="24"/>
+          <w:szCs w:val="24"/>
+        </w:rPr>
+      </w:pPr>
+      <w:r>
+        <w:rPr>
+          <w:rFonts w:cstheme="minorHAnsi"/>
+          <w:color w:val="000000" w:themeColor="text1"/>
+          <w:sz w:val="24"/>
+          <w:szCs w:val="24"/>
+        </w:rPr>
+        <w:tab/>
+      </w:r>
+      <w:r>
+        <w:rPr>
+          <w:rFonts w:cstheme="minorHAnsi"/>
+          <w:color w:val="000000" w:themeColor="text1"/>
+          <w:sz w:val="24"/>
+          <w:szCs w:val="24"/>
+        </w:rPr>
+        <w:tab/>
+        <w:t xml:space="preserve">"Resposta </w:t>
+      </w:r>
+      <w:proofErr w:type="spellStart"/>
+      <w:r>
+        <w:rPr>
+          <w:rFonts w:cstheme="minorHAnsi"/>
+          <w:color w:val="000000" w:themeColor="text1"/>
+          <w:sz w:val="24"/>
+          <w:szCs w:val="24"/>
+        </w:rPr>
+        <w:t>correta":"A</w:t>
+      </w:r>
+      <w:proofErr w:type="spellEnd"/>
+      <w:r>
+        <w:rPr>
+          <w:rFonts w:cstheme="minorHAnsi"/>
+          <w:color w:val="000000" w:themeColor="text1"/>
+          <w:sz w:val="24"/>
+          <w:szCs w:val="24"/>
+        </w:rPr>
+        <w:t>",</w:t>
+      </w:r>
+    </w:p>
+    <w:p>
+      <w:pPr>
+        <w:rPr>
+          <w:rFonts w:cstheme="minorHAnsi"/>
+          <w:color w:val="000000" w:themeColor="text1"/>
+          <w:sz w:val="24"/>
+          <w:szCs w:val="24"/>
+        </w:rPr>
+      </w:pPr>
+      <w:r>
+        <w:rPr>
+          <w:rFonts w:cstheme="minorHAnsi"/>
+          <w:color w:val="000000" w:themeColor="text1"/>
+          <w:sz w:val="24"/>
+          <w:szCs w:val="24"/>
+        </w:rPr>
+        <w:tab/>
+      </w:r>
+      <w:r>
+        <w:rPr>
+          <w:rFonts w:cstheme="minorHAnsi"/>
+          <w:color w:val="000000" w:themeColor="text1"/>
+          <w:sz w:val="24"/>
+          <w:szCs w:val="24"/>
+        </w:rPr>
+        <w:tab/>
+        <w:t>"Peso":5},</w:t>
+      </w:r>
+    </w:p>
+    <w:p>
+      <w:pPr>
+        <w:rPr>
+          <w:rFonts w:cstheme="minorHAnsi"/>
+          <w:color w:val="000000" w:themeColor="text1"/>
+          <w:sz w:val="24"/>
+          <w:szCs w:val="24"/>
+        </w:rPr>
+      </w:pPr>
+      <w:r>
+        <w:rPr>
+          <w:rFonts w:cstheme="minorHAnsi"/>
+          <w:color w:val="000000" w:themeColor="text1"/>
+          <w:sz w:val="24"/>
+          <w:szCs w:val="24"/>
+        </w:rPr>
+        <w:tab/>
+        <w:t>"2"</w:t>
+      </w:r>
+      <w:proofErr w:type="gramStart"/>
+      <w:r>
+        <w:rPr>
+          <w:rFonts w:cstheme="minorHAnsi"/>
+          <w:color w:val="000000" w:themeColor="text1"/>
+          <w:sz w:val="24"/>
+          <w:szCs w:val="24"/>
+        </w:rPr>
+        <w:t>:{</w:t>
+      </w:r>
+      <w:proofErr w:type="gramEnd"/>
+    </w:p>
+    <w:p>
+      <w:pPr>
+        <w:rPr>
+          <w:rFonts w:cstheme="minorHAnsi"/>
+          <w:color w:val="000000" w:themeColor="text1"/>
+          <w:sz w:val="24"/>
+          <w:szCs w:val="24"/>
+        </w:rPr>
+      </w:pPr>
+      <w:r>
+        <w:rPr>
+          <w:rFonts w:cstheme="minorHAnsi"/>
+          <w:color w:val="000000" w:themeColor="text1"/>
+          <w:sz w:val="24"/>
+          <w:szCs w:val="24"/>
+        </w:rPr>
+        <w:tab/>
+      </w:r>
+      <w:r>
+        <w:rPr>
+          <w:rFonts w:cstheme="minorHAnsi"/>
+          <w:color w:val="000000" w:themeColor="text1"/>
+          <w:sz w:val="24"/>
+          <w:szCs w:val="24"/>
+        </w:rPr>
+        <w:tab/>
+        <w:t>"Alternativas"</w:t>
+      </w:r>
+      <w:proofErr w:type="gramStart"/>
+      <w:r>
+        <w:rPr>
+          <w:rFonts w:cstheme="minorHAnsi"/>
+          <w:color w:val="000000" w:themeColor="text1"/>
+          <w:sz w:val="24"/>
+          <w:szCs w:val="24"/>
+        </w:rPr>
+        <w:t>:[</w:t>
+      </w:r>
+      <w:proofErr w:type="gramEnd"/>
+      <w:r>
+        <w:rPr>
+          <w:rFonts w:cstheme="minorHAnsi"/>
+          <w:color w:val="000000" w:themeColor="text1"/>
+          <w:sz w:val="24"/>
+          <w:szCs w:val="24"/>
+        </w:rPr>
+        <w:t>"A", "B", "C"]</w:t>
+      </w:r>
+    </w:p>
+    <w:p>
+      <w:pPr>
+        <w:rPr>
+          <w:rFonts w:cstheme="minorHAnsi"/>
+          <w:color w:val="000000" w:themeColor="text1"/>
+          <w:sz w:val="24"/>
+          <w:szCs w:val="24"/>
+        </w:rPr>
+      </w:pPr>
+      <w:r>
+        <w:rPr>
+          <w:rFonts w:cstheme="minorHAnsi"/>
+          <w:color w:val="000000" w:themeColor="text1"/>
+          <w:sz w:val="24"/>
+          <w:szCs w:val="24"/>
+        </w:rPr>
+        <w:tab/>
+      </w:r>
+      <w:r>
+        <w:rPr>
+          <w:rFonts w:cstheme="minorHAnsi"/>
+          <w:color w:val="000000" w:themeColor="text1"/>
+          <w:sz w:val="24"/>
+          <w:szCs w:val="24"/>
+        </w:rPr>
+        <w:tab/>
+        <w:t xml:space="preserve">"Resposta </w:t>
+      </w:r>
+      <w:proofErr w:type="spellStart"/>
+      <w:r>
+        <w:rPr>
+          <w:rFonts w:cstheme="minorHAnsi"/>
+          <w:color w:val="000000" w:themeColor="text1"/>
+          <w:sz w:val="24"/>
+          <w:szCs w:val="24"/>
+        </w:rPr>
+        <w:t>correta":"C</w:t>
+      </w:r>
+      <w:proofErr w:type="spellEnd"/>
+      <w:r>
+        <w:rPr>
+          <w:rFonts w:cstheme="minorHAnsi"/>
+          <w:color w:val="000000" w:themeColor="text1"/>
+          <w:sz w:val="24"/>
+          <w:szCs w:val="24"/>
+        </w:rPr>
+        <w:t>",</w:t>
+      </w:r>
+    </w:p>
+    <w:p>
+      <w:pPr>
+        <w:rPr>
+          <w:rFonts w:cstheme="minorHAnsi"/>
+          <w:color w:val="000000" w:themeColor="text1"/>
+          <w:sz w:val="24"/>
+          <w:szCs w:val="24"/>
+        </w:rPr>
+      </w:pPr>
+      <w:r>
+        <w:rPr>
+          <w:rFonts w:cstheme="minorHAnsi"/>
+          <w:color w:val="000000" w:themeColor="text1"/>
+          <w:sz w:val="24"/>
+          <w:szCs w:val="24"/>
+        </w:rPr>
+        <w:tab/>
+      </w:r>
+      <w:r>
+        <w:rPr>
+          <w:rFonts w:cstheme="minorHAnsi"/>
+          <w:color w:val="000000" w:themeColor="text1"/>
+          <w:sz w:val="24"/>
+          <w:szCs w:val="24"/>
+        </w:rPr>
+        <w:tab/>
+        <w:t>"Peso":5}</w:t>
+      </w:r>
+      <w:r>
+        <w:rPr>
+          <w:rFonts w:cstheme="minorHAnsi"/>
+          <w:color w:val="000000" w:themeColor="text1"/>
+          <w:sz w:val="24"/>
+          <w:szCs w:val="24"/>
+        </w:rPr>
+        <w:tab/>
+      </w:r>
+    </w:p>
+    <w:p>
+      <w:pPr>
+        <w:rPr>
+          <w:rFonts w:cstheme="minorHAnsi"/>
+          <w:color w:val="000000" w:themeColor="text1"/>
+          <w:sz w:val="24"/>
+          <w:szCs w:val="24"/>
+        </w:rPr>
+      </w:pPr>
+      <w:r>
+        <w:rPr>
+          <w:rFonts w:cstheme="minorHAnsi"/>
+          <w:color w:val="000000" w:themeColor="text1"/>
+          <w:sz w:val="24"/>
+          <w:szCs w:val="24"/>
+        </w:rPr>
+        <w:tab/>
+        <w:t>}</w:t>
+      </w:r>
+    </w:p>
+    <w:p>
+      <w:pPr>
+        <w:rPr>
+          <w:rFonts w:cstheme="minorHAnsi"/>
+          <w:color w:val="000000" w:themeColor="text1"/>
+          <w:sz w:val="24"/>
+          <w:szCs w:val="24"/>
+        </w:rPr>
+      </w:pPr>
+      <w:r>
+        <w:rPr>
+          <w:rFonts w:cstheme="minorHAnsi"/>
+          <w:color w:val="000000" w:themeColor="text1"/>
+          <w:sz w:val="24"/>
+          <w:szCs w:val="24"/>
+          <w:highlight w:val="yellow"/>
+        </w:rPr>
+        <w:t>Ter uma rota onde é possível listar todas as provas (Somente mostrar o id e o nome da prova na listagem)</w:t>
+      </w:r>
+    </w:p>
+    <w:p>
+      <w:pPr>
+        <w:rPr>
+          <w:rFonts w:cstheme="minorHAnsi"/>
+          <w:color w:val="000000" w:themeColor="text1"/>
+          <w:sz w:val="24"/>
+          <w:szCs w:val="24"/>
+        </w:rPr>
+      </w:pPr>
+      <w:r>
+        <w:rPr>
+          <w:rFonts w:cstheme="minorHAnsi"/>
+          <w:color w:val="000000" w:themeColor="text1"/>
+          <w:sz w:val="24"/>
+          <w:szCs w:val="24"/>
+          <w:highlight w:val="yellow"/>
+        </w:rPr>
+        <w:t>Ter uma rota para cadastrar o aluno na escola com seu Nome, data de nascimento (deverá gerar um número de matricula, e esse número deve ser retornado ao aluno após concluir a matricula).</w:t>
+      </w:r>
+    </w:p>
+    <w:p>
+      <w:pPr>
+        <w:rPr>
+          <w:rFonts w:cstheme="minorHAnsi"/>
+          <w:color w:val="000000" w:themeColor="text1"/>
+          <w:sz w:val="24"/>
+          <w:szCs w:val="24"/>
+        </w:rPr>
+      </w:pPr>
+    </w:p>
+    <w:p>
+      <w:pPr>
+        <w:rPr>
+          <w:rFonts w:cstheme="minorHAnsi"/>
+          <w:color w:val="000000" w:themeColor="text1"/>
+          <w:sz w:val="24"/>
+          <w:szCs w:val="24"/>
+        </w:rPr>
+      </w:pPr>
+    </w:p>
+    <w:p>
+      <w:pPr>
+        <w:rPr>
+          <w:rFonts w:cstheme="minorHAnsi"/>
+          <w:color w:val="000000" w:themeColor="text1"/>
+          <w:sz w:val="24"/>
+          <w:szCs w:val="24"/>
+        </w:rPr>
+      </w:pPr>
+    </w:p>
+    <w:p>
+      <w:pPr>
+        <w:rPr>
+          <w:rFonts w:cstheme="minorHAnsi"/>
+          <w:color w:val="000000" w:themeColor="text1"/>
+          <w:sz w:val="24"/>
+          <w:szCs w:val="24"/>
+        </w:rPr>
+      </w:pPr>
+      <w:r>
+        <w:rPr>
+          <w:rFonts w:cstheme="minorHAnsi"/>
+          <w:color w:val="000000" w:themeColor="text1"/>
+          <w:sz w:val="24"/>
+          <w:szCs w:val="24"/>
+        </w:rPr>
         <w:lastRenderedPageBreak/>
-        <w:t>Cada prova deverá ser salva com um id (que pode ser gerado pelo banco).</w:t>
-      </w:r>
-    </w:p>
-    <w:p>
-      <w:pPr>
-        <w:rPr>
-          <w:rFonts w:cstheme="minorHAnsi"/>
-          <w:color w:val="000000" w:themeColor="text1"/>
-          <w:sz w:val="24"/>
-          <w:szCs w:val="24"/>
-        </w:rPr>
-      </w:pPr>
-      <w:r>
-        <w:rPr>
-          <w:rFonts w:cstheme="minorHAnsi"/>
-          <w:color w:val="000000" w:themeColor="text1"/>
-          <w:sz w:val="24"/>
-          <w:szCs w:val="24"/>
-        </w:rPr>
-        <w:t>Não será possível alterar uma prova depois de salva.</w:t>
-      </w:r>
-    </w:p>
-    <w:p>
-      <w:pPr>
-        <w:rPr>
-          <w:rFonts w:cstheme="minorHAnsi"/>
-          <w:color w:val="000000" w:themeColor="text1"/>
-          <w:sz w:val="24"/>
-          <w:szCs w:val="24"/>
-        </w:rPr>
-      </w:pPr>
-      <w:r>
-        <w:rPr>
-          <w:rFonts w:cstheme="minorHAnsi"/>
-          <w:color w:val="000000" w:themeColor="text1"/>
-          <w:sz w:val="24"/>
-          <w:szCs w:val="24"/>
-        </w:rPr>
-        <w:t>Deve-se ter em banco todos os alunos que estão matriculados na escola.</w:t>
-      </w:r>
-    </w:p>
-    <w:p>
-      <w:pPr>
-        <w:rPr>
-          <w:rFonts w:cstheme="minorHAnsi"/>
-          <w:color w:val="000000" w:themeColor="text1"/>
-          <w:sz w:val="24"/>
-          <w:szCs w:val="24"/>
-        </w:rPr>
-      </w:pPr>
-      <w:r>
-        <w:rPr>
-          <w:rFonts w:cstheme="minorHAnsi"/>
-          <w:color w:val="000000" w:themeColor="text1"/>
-          <w:sz w:val="24"/>
-          <w:szCs w:val="24"/>
-        </w:rPr>
-        <w:t>Apenas alunos que estão matriculados poderão fazer as provas.</w:t>
-      </w:r>
-    </w:p>
-    <w:p>
-      <w:pPr>
-        <w:rPr>
-          <w:rFonts w:cstheme="minorHAnsi"/>
-          <w:color w:val="000000" w:themeColor="text1"/>
-          <w:sz w:val="24"/>
-          <w:szCs w:val="24"/>
-        </w:rPr>
-      </w:pPr>
-    </w:p>
-    <w:p>
-      <w:pPr>
-        <w:rPr>
-          <w:rFonts w:cstheme="minorHAnsi"/>
-          <w:color w:val="000000" w:themeColor="text1"/>
-          <w:sz w:val="24"/>
-          <w:szCs w:val="24"/>
-        </w:rPr>
-      </w:pPr>
-      <w:r>
-        <w:rPr>
-          <w:rFonts w:cstheme="minorHAnsi"/>
-          <w:color w:val="000000" w:themeColor="text1"/>
-          <w:sz w:val="24"/>
-          <w:szCs w:val="24"/>
-        </w:rPr>
-        <w:t>Rotas Escola:</w:t>
-      </w:r>
-    </w:p>
-    <w:p>
-      <w:pPr>
-        <w:rPr>
-          <w:rFonts w:cstheme="minorHAnsi"/>
-          <w:color w:val="000000" w:themeColor="text1"/>
-          <w:sz w:val="24"/>
-          <w:szCs w:val="24"/>
-        </w:rPr>
-      </w:pPr>
-      <w:r>
-        <w:rPr>
-          <w:rFonts w:cstheme="minorHAnsi"/>
-          <w:color w:val="000000" w:themeColor="text1"/>
-          <w:sz w:val="24"/>
-          <w:szCs w:val="24"/>
-        </w:rPr>
-        <w:t>Para acessar cada uma das rotas, a escola deve usar uma chave de acesso.</w:t>
-      </w:r>
-    </w:p>
-    <w:p>
-      <w:pPr>
-        <w:rPr>
-          <w:rFonts w:cstheme="minorHAnsi"/>
-          <w:color w:val="000000" w:themeColor="text1"/>
-          <w:sz w:val="24"/>
-          <w:szCs w:val="24"/>
-        </w:rPr>
-      </w:pPr>
-      <w:r>
-        <w:rPr>
-          <w:rFonts w:cstheme="minorHAnsi"/>
-          <w:color w:val="000000" w:themeColor="text1"/>
-          <w:sz w:val="24"/>
-          <w:szCs w:val="24"/>
-          <w:highlight w:val="yellow"/>
-        </w:rPr>
-        <w:t xml:space="preserve">Ter </w:t>
-      </w:r>
-      <w:proofErr w:type="gramStart"/>
-      <w:r>
-        <w:rPr>
-          <w:rFonts w:cstheme="minorHAnsi"/>
-          <w:color w:val="000000" w:themeColor="text1"/>
-          <w:sz w:val="24"/>
-          <w:szCs w:val="24"/>
-          <w:highlight w:val="yellow"/>
-        </w:rPr>
-        <w:t>um rota</w:t>
-      </w:r>
-      <w:proofErr w:type="gramEnd"/>
-      <w:r>
-        <w:rPr>
-          <w:rFonts w:cstheme="minorHAnsi"/>
-          <w:color w:val="000000" w:themeColor="text1"/>
-          <w:sz w:val="24"/>
-          <w:szCs w:val="24"/>
-          <w:highlight w:val="yellow"/>
-        </w:rPr>
-        <w:t xml:space="preserve"> para conseguir listar todos os alunos matriculados.</w:t>
-      </w:r>
-    </w:p>
-    <w:p>
-      <w:pPr>
-        <w:rPr>
-          <w:rFonts w:cstheme="minorHAnsi"/>
-          <w:color w:val="000000" w:themeColor="text1"/>
-          <w:sz w:val="24"/>
-          <w:szCs w:val="24"/>
-        </w:rPr>
-      </w:pPr>
-      <w:r>
-        <w:rPr>
-          <w:rFonts w:cstheme="minorHAnsi"/>
-          <w:color w:val="000000" w:themeColor="text1"/>
-          <w:sz w:val="24"/>
-          <w:szCs w:val="24"/>
-          <w:highlight w:val="yellow"/>
-        </w:rPr>
-        <w:t>Terá uma rota onde será possível criar a prova.</w:t>
-      </w:r>
-      <w:r>
-        <w:rPr>
-          <w:rFonts w:cstheme="minorHAnsi"/>
-          <w:color w:val="000000" w:themeColor="text1"/>
-          <w:sz w:val="24"/>
-          <w:szCs w:val="24"/>
-        </w:rPr>
-        <w:t xml:space="preserve"> O usuário deverá entrar com um </w:t>
-      </w:r>
-      <w:proofErr w:type="spellStart"/>
-      <w:r>
-        <w:rPr>
-          <w:rFonts w:cstheme="minorHAnsi"/>
-          <w:color w:val="000000" w:themeColor="text1"/>
-          <w:sz w:val="24"/>
-          <w:szCs w:val="24"/>
-        </w:rPr>
-        <w:t>json</w:t>
-      </w:r>
-      <w:proofErr w:type="spellEnd"/>
-      <w:r>
-        <w:rPr>
-          <w:rFonts w:cstheme="minorHAnsi"/>
-          <w:color w:val="000000" w:themeColor="text1"/>
-          <w:sz w:val="24"/>
-          <w:szCs w:val="24"/>
-        </w:rPr>
-        <w:t xml:space="preserve"> contendo Nome da prova, número da questão, resposta correta da questão, peso da questão e alternativas da questão.</w:t>
-      </w:r>
-    </w:p>
-    <w:p>
-      <w:pPr>
-        <w:rPr>
-          <w:rFonts w:cstheme="minorHAnsi"/>
-          <w:color w:val="000000" w:themeColor="text1"/>
-          <w:sz w:val="24"/>
-          <w:szCs w:val="24"/>
-        </w:rPr>
-      </w:pPr>
-      <w:proofErr w:type="spellStart"/>
-      <w:r>
-        <w:rPr>
-          <w:rFonts w:cstheme="minorHAnsi"/>
-          <w:color w:val="000000" w:themeColor="text1"/>
-          <w:sz w:val="24"/>
-          <w:szCs w:val="24"/>
-        </w:rPr>
-        <w:t>Ex</w:t>
-      </w:r>
-      <w:proofErr w:type="spellEnd"/>
-      <w:r>
-        <w:rPr>
-          <w:rFonts w:cstheme="minorHAnsi"/>
-          <w:color w:val="000000" w:themeColor="text1"/>
-          <w:sz w:val="24"/>
-          <w:szCs w:val="24"/>
-        </w:rPr>
-        <w:t>: {</w:t>
-      </w:r>
-    </w:p>
-    <w:p>
-      <w:pPr>
-        <w:rPr>
-          <w:rFonts w:cstheme="minorHAnsi"/>
-          <w:color w:val="000000" w:themeColor="text1"/>
-          <w:sz w:val="24"/>
-          <w:szCs w:val="24"/>
-        </w:rPr>
-      </w:pPr>
-      <w:r>
-        <w:rPr>
-          <w:rFonts w:cstheme="minorHAnsi"/>
-          <w:color w:val="000000" w:themeColor="text1"/>
-          <w:sz w:val="24"/>
-          <w:szCs w:val="24"/>
-        </w:rPr>
-        <w:tab/>
-        <w:t>"</w:t>
-      </w:r>
-      <w:proofErr w:type="spellStart"/>
-      <w:r>
-        <w:rPr>
-          <w:rFonts w:cstheme="minorHAnsi"/>
-          <w:color w:val="000000" w:themeColor="text1"/>
-          <w:sz w:val="24"/>
-          <w:szCs w:val="24"/>
-        </w:rPr>
-        <w:t>Nome":"Ciências</w:t>
-      </w:r>
-      <w:proofErr w:type="spellEnd"/>
-      <w:r>
-        <w:rPr>
-          <w:rFonts w:cstheme="minorHAnsi"/>
-          <w:color w:val="000000" w:themeColor="text1"/>
-          <w:sz w:val="24"/>
-          <w:szCs w:val="24"/>
-        </w:rPr>
-        <w:t xml:space="preserve"> - Reprodução humana", </w:t>
-      </w:r>
-    </w:p>
-    <w:p>
-      <w:pPr>
-        <w:rPr>
-          <w:rFonts w:cstheme="minorHAnsi"/>
-          <w:color w:val="000000" w:themeColor="text1"/>
-          <w:sz w:val="24"/>
-          <w:szCs w:val="24"/>
-        </w:rPr>
-      </w:pPr>
-      <w:r>
-        <w:rPr>
-          <w:rFonts w:cstheme="minorHAnsi"/>
-          <w:color w:val="000000" w:themeColor="text1"/>
-          <w:sz w:val="24"/>
-          <w:szCs w:val="24"/>
-        </w:rPr>
-        <w:tab/>
-        <w:t>"1"</w:t>
-      </w:r>
-      <w:proofErr w:type="gramStart"/>
-      <w:r>
-        <w:rPr>
-          <w:rFonts w:cstheme="minorHAnsi"/>
-          <w:color w:val="000000" w:themeColor="text1"/>
-          <w:sz w:val="24"/>
-          <w:szCs w:val="24"/>
-        </w:rPr>
-        <w:t>:{</w:t>
-      </w:r>
-      <w:proofErr w:type="gramEnd"/>
-    </w:p>
-    <w:p>
-      <w:pPr>
-        <w:rPr>
-          <w:rFonts w:cstheme="minorHAnsi"/>
-          <w:color w:val="000000" w:themeColor="text1"/>
-          <w:sz w:val="24"/>
-          <w:szCs w:val="24"/>
-        </w:rPr>
-      </w:pPr>
-      <w:r>
-        <w:rPr>
-          <w:rFonts w:cstheme="minorHAnsi"/>
-          <w:color w:val="000000" w:themeColor="text1"/>
-          <w:sz w:val="24"/>
-          <w:szCs w:val="24"/>
-        </w:rPr>
-        <w:tab/>
-      </w:r>
-      <w:r>
-        <w:rPr>
-          <w:rFonts w:cstheme="minorHAnsi"/>
-          <w:color w:val="000000" w:themeColor="text1"/>
-          <w:sz w:val="24"/>
-          <w:szCs w:val="24"/>
-        </w:rPr>
-        <w:tab/>
-        <w:t>"Alternativas"</w:t>
-      </w:r>
-      <w:proofErr w:type="gramStart"/>
-      <w:r>
-        <w:rPr>
-          <w:rFonts w:cstheme="minorHAnsi"/>
-          <w:color w:val="000000" w:themeColor="text1"/>
-          <w:sz w:val="24"/>
-          <w:szCs w:val="24"/>
-        </w:rPr>
-        <w:t>:[</w:t>
-      </w:r>
-      <w:proofErr w:type="gramEnd"/>
-      <w:r>
-        <w:rPr>
-          <w:rFonts w:cstheme="minorHAnsi"/>
-          <w:color w:val="000000" w:themeColor="text1"/>
-          <w:sz w:val="24"/>
-          <w:szCs w:val="24"/>
-        </w:rPr>
-        <w:t>"A", "B", "C"]</w:t>
-      </w:r>
-    </w:p>
-    <w:p>
-      <w:pPr>
-        <w:rPr>
-          <w:rFonts w:cstheme="minorHAnsi"/>
-          <w:color w:val="000000" w:themeColor="text1"/>
-          <w:sz w:val="24"/>
-          <w:szCs w:val="24"/>
-        </w:rPr>
-      </w:pPr>
-      <w:r>
-        <w:rPr>
-          <w:rFonts w:cstheme="minorHAnsi"/>
-          <w:color w:val="000000" w:themeColor="text1"/>
-          <w:sz w:val="24"/>
-          <w:szCs w:val="24"/>
-        </w:rPr>
-        <w:tab/>
-      </w:r>
-      <w:r>
-        <w:rPr>
-          <w:rFonts w:cstheme="minorHAnsi"/>
-          <w:color w:val="000000" w:themeColor="text1"/>
-          <w:sz w:val="24"/>
-          <w:szCs w:val="24"/>
-        </w:rPr>
-        <w:tab/>
-        <w:t xml:space="preserve">"Resposta </w:t>
-      </w:r>
-      <w:proofErr w:type="spellStart"/>
-      <w:r>
-        <w:rPr>
-          <w:rFonts w:cstheme="minorHAnsi"/>
-          <w:color w:val="000000" w:themeColor="text1"/>
-          <w:sz w:val="24"/>
-          <w:szCs w:val="24"/>
-        </w:rPr>
-        <w:t>correta":"A</w:t>
-      </w:r>
-      <w:proofErr w:type="spellEnd"/>
-      <w:r>
-        <w:rPr>
-          <w:rFonts w:cstheme="minorHAnsi"/>
-          <w:color w:val="000000" w:themeColor="text1"/>
-          <w:sz w:val="24"/>
-          <w:szCs w:val="24"/>
-        </w:rPr>
-        <w:t>",</w:t>
-      </w:r>
-    </w:p>
-    <w:p>
-      <w:pPr>
-        <w:rPr>
-          <w:rFonts w:cstheme="minorHAnsi"/>
-          <w:color w:val="000000" w:themeColor="text1"/>
-          <w:sz w:val="24"/>
-          <w:szCs w:val="24"/>
-        </w:rPr>
-      </w:pPr>
-      <w:r>
-        <w:rPr>
-          <w:rFonts w:cstheme="minorHAnsi"/>
-          <w:color w:val="000000" w:themeColor="text1"/>
-          <w:sz w:val="24"/>
-          <w:szCs w:val="24"/>
-        </w:rPr>
-        <w:tab/>
-      </w:r>
-      <w:r>
-        <w:rPr>
-          <w:rFonts w:cstheme="minorHAnsi"/>
-          <w:color w:val="000000" w:themeColor="text1"/>
-          <w:sz w:val="24"/>
-          <w:szCs w:val="24"/>
-        </w:rPr>
-        <w:tab/>
-        <w:t>"Peso":5},</w:t>
-      </w:r>
-    </w:p>
-    <w:p>
-      <w:pPr>
-        <w:rPr>
-          <w:rFonts w:cstheme="minorHAnsi"/>
-          <w:color w:val="000000" w:themeColor="text1"/>
-          <w:sz w:val="24"/>
-          <w:szCs w:val="24"/>
-        </w:rPr>
-      </w:pPr>
-      <w:r>
-        <w:rPr>
-          <w:rFonts w:cstheme="minorHAnsi"/>
-          <w:color w:val="000000" w:themeColor="text1"/>
-          <w:sz w:val="24"/>
-          <w:szCs w:val="24"/>
-        </w:rPr>
-        <w:tab/>
-        <w:t>"2"</w:t>
-      </w:r>
-      <w:proofErr w:type="gramStart"/>
-      <w:r>
-        <w:rPr>
-          <w:rFonts w:cstheme="minorHAnsi"/>
-          <w:color w:val="000000" w:themeColor="text1"/>
-          <w:sz w:val="24"/>
-          <w:szCs w:val="24"/>
-        </w:rPr>
-        <w:t>:{</w:t>
-      </w:r>
-      <w:proofErr w:type="gramEnd"/>
-    </w:p>
-    <w:p>
-      <w:pPr>
-        <w:rPr>
-          <w:rFonts w:cstheme="minorHAnsi"/>
-          <w:color w:val="000000" w:themeColor="text1"/>
-          <w:sz w:val="24"/>
-          <w:szCs w:val="24"/>
-        </w:rPr>
-      </w:pPr>
-      <w:r>
-        <w:rPr>
-          <w:rFonts w:cstheme="minorHAnsi"/>
-          <w:color w:val="000000" w:themeColor="text1"/>
-          <w:sz w:val="24"/>
-          <w:szCs w:val="24"/>
-        </w:rPr>
-        <w:tab/>
-      </w:r>
-      <w:r>
-        <w:rPr>
-          <w:rFonts w:cstheme="minorHAnsi"/>
-          <w:color w:val="000000" w:themeColor="text1"/>
-          <w:sz w:val="24"/>
-          <w:szCs w:val="24"/>
-        </w:rPr>
-        <w:tab/>
-        <w:t>"Alternativas"</w:t>
-      </w:r>
-      <w:proofErr w:type="gramStart"/>
-      <w:r>
-        <w:rPr>
-          <w:rFonts w:cstheme="minorHAnsi"/>
-          <w:color w:val="000000" w:themeColor="text1"/>
-          <w:sz w:val="24"/>
-          <w:szCs w:val="24"/>
-        </w:rPr>
-        <w:t>:[</w:t>
-      </w:r>
-      <w:proofErr w:type="gramEnd"/>
-      <w:r>
-        <w:rPr>
-          <w:rFonts w:cstheme="minorHAnsi"/>
-          <w:color w:val="000000" w:themeColor="text1"/>
-          <w:sz w:val="24"/>
-          <w:szCs w:val="24"/>
-        </w:rPr>
-        <w:t>"A", "B", "C"]</w:t>
-      </w:r>
-    </w:p>
-    <w:p>
-      <w:pPr>
-        <w:rPr>
-          <w:rFonts w:cstheme="minorHAnsi"/>
-          <w:color w:val="000000" w:themeColor="text1"/>
-          <w:sz w:val="24"/>
-          <w:szCs w:val="24"/>
-        </w:rPr>
-      </w:pPr>
-      <w:r>
-        <w:rPr>
-          <w:rFonts w:cstheme="minorHAnsi"/>
-          <w:color w:val="000000" w:themeColor="text1"/>
-          <w:sz w:val="24"/>
-          <w:szCs w:val="24"/>
-        </w:rPr>
-        <w:tab/>
-      </w:r>
-      <w:r>
-        <w:rPr>
-          <w:rFonts w:cstheme="minorHAnsi"/>
-          <w:color w:val="000000" w:themeColor="text1"/>
-          <w:sz w:val="24"/>
-          <w:szCs w:val="24"/>
-        </w:rPr>
-        <w:tab/>
-        <w:t xml:space="preserve">"Resposta </w:t>
-      </w:r>
-      <w:proofErr w:type="spellStart"/>
-      <w:r>
-        <w:rPr>
-          <w:rFonts w:cstheme="minorHAnsi"/>
-          <w:color w:val="000000" w:themeColor="text1"/>
-          <w:sz w:val="24"/>
-          <w:szCs w:val="24"/>
-        </w:rPr>
-        <w:t>correta":"C</w:t>
-      </w:r>
-      <w:proofErr w:type="spellEnd"/>
-      <w:r>
-        <w:rPr>
-          <w:rFonts w:cstheme="minorHAnsi"/>
-          <w:color w:val="000000" w:themeColor="text1"/>
-          <w:sz w:val="24"/>
-          <w:szCs w:val="24"/>
-        </w:rPr>
-        <w:t>",</w:t>
-      </w:r>
-    </w:p>
-    <w:p>
-      <w:pPr>
-        <w:rPr>
-          <w:rFonts w:cstheme="minorHAnsi"/>
-          <w:color w:val="000000" w:themeColor="text1"/>
-          <w:sz w:val="24"/>
-          <w:szCs w:val="24"/>
-        </w:rPr>
-      </w:pPr>
-      <w:r>
-        <w:rPr>
-          <w:rFonts w:cstheme="minorHAnsi"/>
-          <w:color w:val="000000" w:themeColor="text1"/>
-          <w:sz w:val="24"/>
-          <w:szCs w:val="24"/>
-        </w:rPr>
-        <w:tab/>
-      </w:r>
-      <w:r>
-        <w:rPr>
-          <w:rFonts w:cstheme="minorHAnsi"/>
-          <w:color w:val="000000" w:themeColor="text1"/>
-          <w:sz w:val="24"/>
-          <w:szCs w:val="24"/>
-        </w:rPr>
-        <w:tab/>
-        <w:t>"Peso":5}</w:t>
-      </w:r>
-      <w:r>
-        <w:rPr>
-          <w:rFonts w:cstheme="minorHAnsi"/>
-          <w:color w:val="000000" w:themeColor="text1"/>
-          <w:sz w:val="24"/>
-          <w:szCs w:val="24"/>
-        </w:rPr>
-        <w:tab/>
-      </w:r>
-    </w:p>
-    <w:p>
-      <w:pPr>
-        <w:rPr>
-          <w:rFonts w:cstheme="minorHAnsi"/>
-          <w:color w:val="000000" w:themeColor="text1"/>
-          <w:sz w:val="24"/>
-          <w:szCs w:val="24"/>
-        </w:rPr>
-      </w:pPr>
-      <w:r>
-        <w:rPr>
-          <w:rFonts w:cstheme="minorHAnsi"/>
-          <w:color w:val="000000" w:themeColor="text1"/>
-          <w:sz w:val="24"/>
-          <w:szCs w:val="24"/>
-        </w:rPr>
-        <w:tab/>
-        <w:t>}</w:t>
-      </w:r>
-    </w:p>
-    <w:p>
-      <w:pPr>
-        <w:rPr>
-          <w:rFonts w:cstheme="minorHAnsi"/>
-          <w:color w:val="000000" w:themeColor="text1"/>
-          <w:sz w:val="24"/>
-          <w:szCs w:val="24"/>
-        </w:rPr>
-      </w:pPr>
-      <w:r>
-        <w:rPr>
-          <w:rFonts w:cstheme="minorHAnsi"/>
-          <w:color w:val="000000" w:themeColor="text1"/>
-          <w:sz w:val="24"/>
-          <w:szCs w:val="24"/>
-          <w:highlight w:val="yellow"/>
-        </w:rPr>
-        <w:t>Ter uma rota onde é possível listar todas as provas (Somente mostrar o id e o nome da prova na listagem)</w:t>
-      </w:r>
-    </w:p>
-    <w:p>
-      <w:pPr>
-        <w:rPr>
-          <w:rFonts w:cstheme="minorHAnsi"/>
-          <w:color w:val="000000" w:themeColor="text1"/>
-          <w:sz w:val="24"/>
-          <w:szCs w:val="24"/>
-        </w:rPr>
-      </w:pPr>
-      <w:r>
-        <w:rPr>
-          <w:rFonts w:cstheme="minorHAnsi"/>
-          <w:color w:val="000000" w:themeColor="text1"/>
-          <w:sz w:val="24"/>
-          <w:szCs w:val="24"/>
-          <w:highlight w:val="yellow"/>
-        </w:rPr>
-        <w:t>Ter uma rota para cadastrar o aluno na escola com seu Nome, data de nascimento (deverá gerar um número de matricula, e esse número deve ser retornado ao aluno após concluir a matricula).</w:t>
-      </w:r>
-    </w:p>
-    <w:p>
-      <w:pPr>
-        <w:rPr>
-          <w:rFonts w:cstheme="minorHAnsi"/>
-          <w:color w:val="000000" w:themeColor="text1"/>
-          <w:sz w:val="24"/>
-          <w:szCs w:val="24"/>
-        </w:rPr>
-      </w:pPr>
-    </w:p>
-    <w:p>
-      <w:pPr>
-        <w:rPr>
-          <w:rFonts w:cstheme="minorHAnsi"/>
-          <w:color w:val="000000" w:themeColor="text1"/>
-          <w:sz w:val="24"/>
-          <w:szCs w:val="24"/>
-        </w:rPr>
-      </w:pPr>
-    </w:p>
-    <w:p>
-      <w:pPr>
-        <w:rPr>
-          <w:rFonts w:cstheme="minorHAnsi"/>
-          <w:color w:val="000000" w:themeColor="text1"/>
-          <w:sz w:val="24"/>
-          <w:szCs w:val="24"/>
-        </w:rPr>
-      </w:pPr>
-    </w:p>
-    <w:p>
-      <w:pPr>
-        <w:rPr>
-          <w:rFonts w:cstheme="minorHAnsi"/>
-          <w:color w:val="000000" w:themeColor="text1"/>
-          <w:sz w:val="24"/>
-          <w:szCs w:val="24"/>
-        </w:rPr>
-      </w:pPr>
-      <w:r>
-        <w:rPr>
-          <w:rFonts w:cstheme="minorHAnsi"/>
-          <w:color w:val="000000" w:themeColor="text1"/>
-          <w:sz w:val="24"/>
-          <w:szCs w:val="24"/>
-        </w:rPr>
         <w:t>Aluno:</w:t>
       </w:r>
     </w:p>
@@ -2086,7 +2452,6 @@
           <w:sz w:val="24"/>
           <w:szCs w:val="24"/>
         </w:rPr>
-        <w:lastRenderedPageBreak/>
         <w:t>O aluno precisa selecionar uma prova para fazer</w:t>
       </w:r>
     </w:p>

</xml_diff>